<commit_message>
Added class diagram to System Design Doc
</commit_message>
<xml_diff>
--- a/Arch/ManipuLogic System Design.docx
+++ b/Arch/ManipuLogic System Design.docx
@@ -37,12 +37,7 @@
             <w:pStyle w:val="TOCHeading"/>
           </w:pPr>
           <w:r>
-            <w:t>Table of Conte</w:t>
-          </w:r>
-          <w:bookmarkStart w:id="0" w:name="_GoBack"/>
-          <w:bookmarkEnd w:id="0"/>
-          <w:r>
-            <w:t>nts</w:t>
+            <w:t>Table of Contents</w:t>
           </w:r>
         </w:p>
         <w:p>
@@ -278,13 +273,84 @@
       <w:pPr>
         <w:pStyle w:val="Heading1"/>
       </w:pPr>
-      <w:bookmarkStart w:id="1" w:name="_Toc14940248"/>
+      <w:bookmarkStart w:id="0" w:name="_Toc14940248"/>
       <w:r>
         <w:t>Static Views</w:t>
       </w:r>
+      <w:bookmarkEnd w:id="0"/>
+    </w:p>
+    <w:p>
+      <w:pPr>
+        <w:keepNext/>
+      </w:pPr>
+      <w:r>
+        <w:rPr>
+          <w:noProof/>
+        </w:rPr>
+        <w:drawing>
+          <wp:inline distT="0" distB="0" distL="0" distR="0" wp14:anchorId="19607BE3" wp14:editId="2F3BAB44">
+            <wp:extent cx="5943600" cy="4556125"/>
+            <wp:effectExtent l="0" t="0" r="0" b="0"/>
+            <wp:docPr id="1" name="Picture 1" descr="Class diagram of ManipuLogic"/>
+            <wp:cNvGraphicFramePr>
+              <a:graphicFrameLocks xmlns:a="http://schemas.openxmlformats.org/drawingml/2006/main" noChangeAspect="1"/>
+            </wp:cNvGraphicFramePr>
+            <a:graphic xmlns:a="http://schemas.openxmlformats.org/drawingml/2006/main">
+              <a:graphicData uri="http://schemas.openxmlformats.org/drawingml/2006/picture">
+                <pic:pic xmlns:pic="http://schemas.openxmlformats.org/drawingml/2006/picture">
+                  <pic:nvPicPr>
+                    <pic:cNvPr id="1" name="ManipuLogic_ClassDiagram.uml.png"/>
+                    <pic:cNvPicPr/>
+                  </pic:nvPicPr>
+                  <pic:blipFill>
+                    <a:blip r:embed="rId4">
+                      <a:extLst>
+                        <a:ext uri="{28A0092B-C50C-407E-A947-70E740481C1C}">
+                          <a14:useLocalDpi xmlns:a14="http://schemas.microsoft.com/office/drawing/2010/main" val="0"/>
+                        </a:ext>
+                      </a:extLst>
+                    </a:blip>
+                    <a:stretch>
+                      <a:fillRect/>
+                    </a:stretch>
+                  </pic:blipFill>
+                  <pic:spPr>
+                    <a:xfrm>
+                      <a:off x="0" y="0"/>
+                      <a:ext cx="5943600" cy="4556125"/>
+                    </a:xfrm>
+                    <a:prstGeom prst="rect">
+                      <a:avLst/>
+                    </a:prstGeom>
+                  </pic:spPr>
+                </pic:pic>
+              </a:graphicData>
+            </a:graphic>
+          </wp:inline>
+        </w:drawing>
+      </w:r>
+    </w:p>
+    <w:p>
+      <w:pPr>
+        <w:pStyle w:val="Caption"/>
+      </w:pPr>
+      <w:r>
+        <w:t xml:space="preserve">Figure </w:t>
+      </w:r>
+      <w:fldSimple w:instr=" SEQ Figure \* ARABIC ">
+        <w:r>
+          <w:rPr>
+            <w:noProof/>
+          </w:rPr>
+          <w:t>1</w:t>
+        </w:r>
+      </w:fldSimple>
+      <w:r>
+        <w:t xml:space="preserve"> -- Class Diagram of ManipuLogic</w:t>
+      </w:r>
+      <w:bookmarkStart w:id="1" w:name="_GoBack"/>
       <w:bookmarkEnd w:id="1"/>
     </w:p>
-    <w:p/>
     <w:p>
       <w:pPr>
         <w:pStyle w:val="Heading1"/>
@@ -302,6 +368,7 @@
       </w:pPr>
       <w:bookmarkStart w:id="3" w:name="_Toc14940250"/>
       <w:r>
+        <w:lastRenderedPageBreak/>
         <w:t>Deployment/Environmental Views</w:t>
       </w:r>
       <w:bookmarkEnd w:id="3"/>
@@ -847,6 +914,25 @@
       <w:u w:val="single"/>
     </w:rPr>
   </w:style>
+  <w:style w:type="paragraph" w:styleId="Caption">
+    <w:name w:val="caption"/>
+    <w:basedOn w:val="Normal"/>
+    <w:next w:val="Normal"/>
+    <w:uiPriority w:val="35"/>
+    <w:unhideWhenUsed/>
+    <w:qFormat/>
+    <w:rsid w:val="00105765"/>
+    <w:pPr>
+      <w:spacing w:after="200" w:line="240" w:lineRule="auto"/>
+    </w:pPr>
+    <w:rPr>
+      <w:i/>
+      <w:iCs/>
+      <w:color w:val="44546A" w:themeColor="text2"/>
+      <w:sz w:val="18"/>
+      <w:szCs w:val="18"/>
+    </w:rPr>
+  </w:style>
 </w:styles>
 </file>
 

</xml_diff>